<commit_message>
Update word untuk penetrasi 2
</commit_message>
<xml_diff>
--- a/Tugas PKSJ.docx
+++ b/Tugas PKSJ.docx
@@ -1,6 +1,6 @@
 
 <file path=word/document.xml><?xml version="1.0" encoding="utf-8"?>
-<w:document xmlns:wpc="http://schemas.microsoft.com/office/word/2010/wordprocessingCanvas" xmlns:mc="http://schemas.openxmlformats.org/markup-compatibility/2006" xmlns:o="urn:schemas-microsoft-com:office:office" xmlns:r="http://schemas.openxmlformats.org/officeDocument/2006/relationships" xmlns:m="http://schemas.openxmlformats.org/officeDocument/2006/math" xmlns:v="urn:schemas-microsoft-com:vml" xmlns:wp14="http://schemas.microsoft.com/office/word/2010/wordprocessingDrawing" xmlns:wp="http://schemas.openxmlformats.org/drawingml/2006/wordprocessingDrawing" xmlns:w10="urn:schemas-microsoft-com:office:word" xmlns:w="http://schemas.openxmlformats.org/wordprocessingml/2006/main" xmlns:w14="http://schemas.microsoft.com/office/word/2010/wordml" xmlns:w15="http://schemas.microsoft.com/office/word/2012/wordml" xmlns:wpg="http://schemas.microsoft.com/office/word/2010/wordprocessingGroup" xmlns:wpi="http://schemas.microsoft.com/office/word/2010/wordprocessingInk" xmlns:wne="http://schemas.microsoft.com/office/word/2006/wordml" xmlns:wps="http://schemas.microsoft.com/office/word/2010/wordprocessingShape" mc:Ignorable="w14 w15 wp14">
+<w:document xmlns:wpc="http://schemas.microsoft.com/office/word/2010/wordprocessingCanvas" xmlns:cx="http://schemas.microsoft.com/office/drawing/2014/chartex" xmlns:cx1="http://schemas.microsoft.com/office/drawing/2015/9/8/chartex" xmlns:mc="http://schemas.openxmlformats.org/markup-compatibility/2006" xmlns:o="urn:schemas-microsoft-com:office:office" xmlns:r="http://schemas.openxmlformats.org/officeDocument/2006/relationships" xmlns:m="http://schemas.openxmlformats.org/officeDocument/2006/math" xmlns:v="urn:schemas-microsoft-com:vml" xmlns:wp14="http://schemas.microsoft.com/office/word/2010/wordprocessingDrawing" xmlns:wp="http://schemas.openxmlformats.org/drawingml/2006/wordprocessingDrawing" xmlns:w10="urn:schemas-microsoft-com:office:word" xmlns:w="http://schemas.openxmlformats.org/wordprocessingml/2006/main" xmlns:w14="http://schemas.microsoft.com/office/word/2010/wordml" xmlns:w15="http://schemas.microsoft.com/office/word/2012/wordml" xmlns:w16se="http://schemas.microsoft.com/office/word/2015/wordml/symex" xmlns:wpg="http://schemas.microsoft.com/office/word/2010/wordprocessingGroup" xmlns:wpi="http://schemas.microsoft.com/office/word/2010/wordprocessingInk" xmlns:wne="http://schemas.microsoft.com/office/word/2006/wordml" xmlns:wps="http://schemas.microsoft.com/office/word/2010/wordprocessingShape" mc:Ignorable="w14 w15 w16se wp14">
   <w:body>
     <w:p>
       <w:r>
@@ -15,8 +15,21 @@
           <w:numId w:val="1"/>
         </w:numPr>
       </w:pPr>
-      <w:r>
-        <w:t>Langkah Instalasi Ubuntu Server</w:t>
+      <w:proofErr w:type="spellStart"/>
+      <w:r>
+        <w:t>Langkah</w:t>
+      </w:r>
+      <w:proofErr w:type="spellEnd"/>
+      <w:r>
+        <w:t xml:space="preserve"> </w:t>
+      </w:r>
+      <w:proofErr w:type="spellStart"/>
+      <w:r>
+        <w:t>Instalasi</w:t>
+      </w:r>
+      <w:proofErr w:type="spellEnd"/>
+      <w:r>
+        <w:t xml:space="preserve"> Ubuntu Server</w:t>
       </w:r>
     </w:p>
     <w:p>
@@ -27,9 +40,27 @@
           <w:numId w:val="1"/>
         </w:numPr>
       </w:pPr>
-      <w:r>
-        <w:t>Pertama, silahkan install Virtualbox</w:t>
-      </w:r>
+      <w:proofErr w:type="spellStart"/>
+      <w:r>
+        <w:t>Pertama</w:t>
+      </w:r>
+      <w:proofErr w:type="spellEnd"/>
+      <w:r>
+        <w:t xml:space="preserve">, </w:t>
+      </w:r>
+      <w:proofErr w:type="spellStart"/>
+      <w:r>
+        <w:t>silahkan</w:t>
+      </w:r>
+      <w:proofErr w:type="spellEnd"/>
+      <w:r>
+        <w:t xml:space="preserve"> install </w:t>
+      </w:r>
+      <w:proofErr w:type="spellStart"/>
+      <w:r>
+        <w:t>Virtualbox</w:t>
+      </w:r>
+      <w:proofErr w:type="spellEnd"/>
     </w:p>
     <w:p>
       <w:pPr>
@@ -39,17 +70,216 @@
           <w:numId w:val="1"/>
         </w:numPr>
       </w:pPr>
-      <w:r>
-        <w:t>Setelah install virtualbox, jalankan virtualbox, dan</w:t>
-      </w:r>
-      <w:r>
-        <w:t xml:space="preserve"> buat virtualisasi baru</w:t>
-      </w:r>
-      <w:r>
-        <w:t xml:space="preserve"> dan pilih sesuai dengan yang anda inginkan. Untuk kali ini, ubuntu server dibuat dengan alokasi penggunaan ram 1.5 GB, dan alloka</w:t>
-      </w:r>
-      <w:r>
-        <w:t>si harddisk yang tetap sebesar 1</w:t>
+      <w:proofErr w:type="spellStart"/>
+      <w:r>
+        <w:t>Setelah</w:t>
+      </w:r>
+      <w:proofErr w:type="spellEnd"/>
+      <w:r>
+        <w:t xml:space="preserve"> install </w:t>
+      </w:r>
+      <w:proofErr w:type="spellStart"/>
+      <w:r>
+        <w:t>virtualbox</w:t>
+      </w:r>
+      <w:proofErr w:type="spellEnd"/>
+      <w:r>
+        <w:t xml:space="preserve">, </w:t>
+      </w:r>
+      <w:proofErr w:type="spellStart"/>
+      <w:r>
+        <w:t>jalankan</w:t>
+      </w:r>
+      <w:proofErr w:type="spellEnd"/>
+      <w:r>
+        <w:t xml:space="preserve"> </w:t>
+      </w:r>
+      <w:proofErr w:type="spellStart"/>
+      <w:r>
+        <w:t>virtualbox</w:t>
+      </w:r>
+      <w:proofErr w:type="spellEnd"/>
+      <w:r>
+        <w:t xml:space="preserve">, </w:t>
+      </w:r>
+      <w:proofErr w:type="spellStart"/>
+      <w:r>
+        <w:t>dan</w:t>
+      </w:r>
+      <w:proofErr w:type="spellEnd"/>
+      <w:r>
+        <w:t xml:space="preserve"> </w:t>
+      </w:r>
+      <w:proofErr w:type="spellStart"/>
+      <w:r>
+        <w:t>buat</w:t>
+      </w:r>
+      <w:proofErr w:type="spellEnd"/>
+      <w:r>
+        <w:t xml:space="preserve"> </w:t>
+      </w:r>
+      <w:proofErr w:type="spellStart"/>
+      <w:r>
+        <w:t>virtualisasi</w:t>
+      </w:r>
+      <w:proofErr w:type="spellEnd"/>
+      <w:r>
+        <w:t xml:space="preserve"> </w:t>
+      </w:r>
+      <w:proofErr w:type="spellStart"/>
+      <w:r>
+        <w:t>baru</w:t>
+      </w:r>
+      <w:proofErr w:type="spellEnd"/>
+      <w:r>
+        <w:t xml:space="preserve"> </w:t>
+      </w:r>
+      <w:proofErr w:type="spellStart"/>
+      <w:r>
+        <w:t>dan</w:t>
+      </w:r>
+      <w:proofErr w:type="spellEnd"/>
+      <w:r>
+        <w:t xml:space="preserve"> </w:t>
+      </w:r>
+      <w:proofErr w:type="spellStart"/>
+      <w:r>
+        <w:t>pilih</w:t>
+      </w:r>
+      <w:proofErr w:type="spellEnd"/>
+      <w:r>
+        <w:t xml:space="preserve"> </w:t>
+      </w:r>
+      <w:proofErr w:type="spellStart"/>
+      <w:r>
+        <w:t>sesuai</w:t>
+      </w:r>
+      <w:proofErr w:type="spellEnd"/>
+      <w:r>
+        <w:t xml:space="preserve"> </w:t>
+      </w:r>
+      <w:proofErr w:type="spellStart"/>
+      <w:r>
+        <w:t>dengan</w:t>
+      </w:r>
+      <w:proofErr w:type="spellEnd"/>
+      <w:r>
+        <w:t xml:space="preserve"> yang </w:t>
+      </w:r>
+      <w:proofErr w:type="spellStart"/>
+      <w:r>
+        <w:t>anda</w:t>
+      </w:r>
+      <w:proofErr w:type="spellEnd"/>
+      <w:r>
+        <w:t xml:space="preserve"> </w:t>
+      </w:r>
+      <w:proofErr w:type="spellStart"/>
+      <w:r>
+        <w:t>inginkan</w:t>
+      </w:r>
+      <w:proofErr w:type="spellEnd"/>
+      <w:r>
+        <w:t xml:space="preserve">. </w:t>
+      </w:r>
+      <w:proofErr w:type="spellStart"/>
+      <w:r>
+        <w:t>Untuk</w:t>
+      </w:r>
+      <w:proofErr w:type="spellEnd"/>
+      <w:r>
+        <w:t xml:space="preserve"> kali </w:t>
+      </w:r>
+      <w:proofErr w:type="spellStart"/>
+      <w:r>
+        <w:t>ini</w:t>
+      </w:r>
+      <w:proofErr w:type="spellEnd"/>
+      <w:r>
+        <w:t xml:space="preserve">, </w:t>
+      </w:r>
+      <w:proofErr w:type="spellStart"/>
+      <w:r>
+        <w:t>ubuntu</w:t>
+      </w:r>
+      <w:proofErr w:type="spellEnd"/>
+      <w:r>
+        <w:t xml:space="preserve"> server </w:t>
+      </w:r>
+      <w:proofErr w:type="spellStart"/>
+      <w:r>
+        <w:t>dibuat</w:t>
+      </w:r>
+      <w:proofErr w:type="spellEnd"/>
+      <w:r>
+        <w:t xml:space="preserve"> </w:t>
+      </w:r>
+      <w:proofErr w:type="spellStart"/>
+      <w:r>
+        <w:t>dengan</w:t>
+      </w:r>
+      <w:proofErr w:type="spellEnd"/>
+      <w:r>
+        <w:t xml:space="preserve"> </w:t>
+      </w:r>
+      <w:proofErr w:type="spellStart"/>
+      <w:r>
+        <w:t>alokasi</w:t>
+      </w:r>
+      <w:proofErr w:type="spellEnd"/>
+      <w:r>
+        <w:t xml:space="preserve"> </w:t>
+      </w:r>
+      <w:proofErr w:type="spellStart"/>
+      <w:r>
+        <w:t>penggunaan</w:t>
+      </w:r>
+      <w:proofErr w:type="spellEnd"/>
+      <w:r>
+        <w:t xml:space="preserve"> ram 1.5 GB, </w:t>
+      </w:r>
+      <w:proofErr w:type="spellStart"/>
+      <w:r>
+        <w:t>dan</w:t>
+      </w:r>
+      <w:proofErr w:type="spellEnd"/>
+      <w:r>
+        <w:t xml:space="preserve"> </w:t>
+      </w:r>
+      <w:proofErr w:type="spellStart"/>
+      <w:r>
+        <w:t>alloka</w:t>
+      </w:r>
+      <w:r>
+        <w:t>si</w:t>
+      </w:r>
+      <w:proofErr w:type="spellEnd"/>
+      <w:r>
+        <w:t xml:space="preserve"> </w:t>
+      </w:r>
+      <w:proofErr w:type="spellStart"/>
+      <w:r>
+        <w:t>harddisk</w:t>
+      </w:r>
+      <w:proofErr w:type="spellEnd"/>
+      <w:r>
+        <w:t xml:space="preserve"> yang </w:t>
+      </w:r>
+      <w:proofErr w:type="spellStart"/>
+      <w:r>
+        <w:t>tetap</w:t>
+      </w:r>
+      <w:proofErr w:type="spellEnd"/>
+      <w:r>
+        <w:t xml:space="preserve"> </w:t>
+      </w:r>
+      <w:proofErr w:type="spellStart"/>
+      <w:r>
+        <w:t>sebesar</w:t>
+      </w:r>
+      <w:proofErr w:type="spellEnd"/>
+      <w:r>
+        <w:t xml:space="preserve"> 1</w:t>
       </w:r>
       <w:r>
         <w:t>0 GB</w:t>
@@ -63,12 +293,86 @@
           <w:numId w:val="1"/>
         </w:numPr>
       </w:pPr>
-      <w:r>
-        <w:t>Setelah pembuatan Vir</w:t>
-      </w:r>
-      <w:r>
-        <w:t>tual box baru berhasil, silahkan pilih bootable ubuntu seperti gambar dibawah</w:t>
-      </w:r>
+      <w:proofErr w:type="spellStart"/>
+      <w:r>
+        <w:t>Setelah</w:t>
+      </w:r>
+      <w:proofErr w:type="spellEnd"/>
+      <w:r>
+        <w:t xml:space="preserve"> </w:t>
+      </w:r>
+      <w:proofErr w:type="spellStart"/>
+      <w:r>
+        <w:t>pembuatan</w:t>
+      </w:r>
+      <w:proofErr w:type="spellEnd"/>
+      <w:r>
+        <w:t xml:space="preserve"> Vir</w:t>
+      </w:r>
+      <w:r>
+        <w:t xml:space="preserve">tual box </w:t>
+      </w:r>
+      <w:proofErr w:type="spellStart"/>
+      <w:r>
+        <w:t>baru</w:t>
+      </w:r>
+      <w:proofErr w:type="spellEnd"/>
+      <w:r>
+        <w:t xml:space="preserve"> </w:t>
+      </w:r>
+      <w:proofErr w:type="spellStart"/>
+      <w:r>
+        <w:t>berhasil</w:t>
+      </w:r>
+      <w:proofErr w:type="spellEnd"/>
+      <w:r>
+        <w:t xml:space="preserve">, </w:t>
+      </w:r>
+      <w:proofErr w:type="spellStart"/>
+      <w:r>
+        <w:t>silahkan</w:t>
+      </w:r>
+      <w:proofErr w:type="spellEnd"/>
+      <w:r>
+        <w:t xml:space="preserve"> </w:t>
+      </w:r>
+      <w:proofErr w:type="spellStart"/>
+      <w:r>
+        <w:t>pilih</w:t>
+      </w:r>
+      <w:proofErr w:type="spellEnd"/>
+      <w:r>
+        <w:t xml:space="preserve"> bootable </w:t>
+      </w:r>
+      <w:proofErr w:type="spellStart"/>
+      <w:r>
+        <w:t>ubuntu</w:t>
+      </w:r>
+      <w:proofErr w:type="spellEnd"/>
+      <w:r>
+        <w:t xml:space="preserve"> </w:t>
+      </w:r>
+      <w:proofErr w:type="spellStart"/>
+      <w:r>
+        <w:t>seperti</w:t>
+      </w:r>
+      <w:proofErr w:type="spellEnd"/>
+      <w:r>
+        <w:t xml:space="preserve"> </w:t>
+      </w:r>
+      <w:proofErr w:type="spellStart"/>
+      <w:r>
+        <w:t>gambar</w:t>
+      </w:r>
+      <w:proofErr w:type="spellEnd"/>
+      <w:r>
+        <w:t xml:space="preserve"> </w:t>
+      </w:r>
+      <w:proofErr w:type="spellStart"/>
+      <w:r>
+        <w:t>dibawah</w:t>
+      </w:r>
+      <w:proofErr w:type="spellEnd"/>
     </w:p>
     <w:p>
       <w:pPr>
@@ -78,8 +382,69 @@
           <w:numId w:val="1"/>
         </w:numPr>
       </w:pPr>
-      <w:r>
-        <w:t>Ikuti petunjuk instalasi seperti biasa, hingga ubuntu berhasil di install</w:t>
+      <w:proofErr w:type="spellStart"/>
+      <w:r>
+        <w:t>Ikuti</w:t>
+      </w:r>
+      <w:proofErr w:type="spellEnd"/>
+      <w:r>
+        <w:t xml:space="preserve"> </w:t>
+      </w:r>
+      <w:proofErr w:type="spellStart"/>
+      <w:r>
+        <w:t>petunjuk</w:t>
+      </w:r>
+      <w:proofErr w:type="spellEnd"/>
+      <w:r>
+        <w:t xml:space="preserve"> </w:t>
+      </w:r>
+      <w:proofErr w:type="spellStart"/>
+      <w:r>
+        <w:t>instalasi</w:t>
+      </w:r>
+      <w:proofErr w:type="spellEnd"/>
+      <w:r>
+        <w:t xml:space="preserve"> </w:t>
+      </w:r>
+      <w:proofErr w:type="spellStart"/>
+      <w:r>
+        <w:t>seperti</w:t>
+      </w:r>
+      <w:proofErr w:type="spellEnd"/>
+      <w:r>
+        <w:t xml:space="preserve"> </w:t>
+      </w:r>
+      <w:proofErr w:type="spellStart"/>
+      <w:r>
+        <w:t>biasa</w:t>
+      </w:r>
+      <w:proofErr w:type="spellEnd"/>
+      <w:r>
+        <w:t xml:space="preserve">, </w:t>
+      </w:r>
+      <w:proofErr w:type="spellStart"/>
+      <w:r>
+        <w:t>hingga</w:t>
+      </w:r>
+      <w:proofErr w:type="spellEnd"/>
+      <w:r>
+        <w:t xml:space="preserve"> </w:t>
+      </w:r>
+      <w:proofErr w:type="spellStart"/>
+      <w:r>
+        <w:t>ubuntu</w:t>
+      </w:r>
+      <w:proofErr w:type="spellEnd"/>
+      <w:r>
+        <w:t xml:space="preserve"> </w:t>
+      </w:r>
+      <w:proofErr w:type="spellStart"/>
+      <w:r>
+        <w:t>berhasil</w:t>
+      </w:r>
+      <w:proofErr w:type="spellEnd"/>
+      <w:r>
+        <w:t xml:space="preserve"> di install</w:t>
       </w:r>
     </w:p>
     <w:p>
@@ -90,8 +455,45 @@
           <w:numId w:val="1"/>
         </w:numPr>
       </w:pPr>
-      <w:r>
-        <w:t>Langkah Instalasi Xubuntu (OS untuk mempenetrasi)</w:t>
+      <w:proofErr w:type="spellStart"/>
+      <w:r>
+        <w:t>Langkah</w:t>
+      </w:r>
+      <w:proofErr w:type="spellEnd"/>
+      <w:r>
+        <w:t xml:space="preserve"> </w:t>
+      </w:r>
+      <w:proofErr w:type="spellStart"/>
+      <w:r>
+        <w:t>Instalasi</w:t>
+      </w:r>
+      <w:proofErr w:type="spellEnd"/>
+      <w:r>
+        <w:t xml:space="preserve"> </w:t>
+      </w:r>
+      <w:proofErr w:type="spellStart"/>
+      <w:r>
+        <w:t>Xubuntu</w:t>
+      </w:r>
+      <w:proofErr w:type="spellEnd"/>
+      <w:r>
+        <w:t xml:space="preserve"> (OS </w:t>
+      </w:r>
+      <w:proofErr w:type="spellStart"/>
+      <w:r>
+        <w:t>untuk</w:t>
+      </w:r>
+      <w:proofErr w:type="spellEnd"/>
+      <w:r>
+        <w:t xml:space="preserve"> </w:t>
+      </w:r>
+      <w:proofErr w:type="spellStart"/>
+      <w:r>
+        <w:t>mempenetrasi</w:t>
+      </w:r>
+      <w:proofErr w:type="spellEnd"/>
+      <w:r>
+        <w:t>)</w:t>
       </w:r>
     </w:p>
     <w:p>
@@ -102,8 +504,149 @@
           <w:numId w:val="1"/>
         </w:numPr>
       </w:pPr>
-      <w:r>
-        <w:t>Pada virtualbox, buat virtualisasi baru tetapi dengan alokasi ram yang lebih besar yaitu 2 GB, dan alokasi harddisk yang juga lebih besar yaitu 20 GB</w:t>
+      <w:proofErr w:type="spellStart"/>
+      <w:r>
+        <w:t>Pada</w:t>
+      </w:r>
+      <w:proofErr w:type="spellEnd"/>
+      <w:r>
+        <w:t xml:space="preserve"> </w:t>
+      </w:r>
+      <w:proofErr w:type="spellStart"/>
+      <w:r>
+        <w:t>virtualbox</w:t>
+      </w:r>
+      <w:proofErr w:type="spellEnd"/>
+      <w:r>
+        <w:t xml:space="preserve">, </w:t>
+      </w:r>
+      <w:proofErr w:type="spellStart"/>
+      <w:r>
+        <w:t>buat</w:t>
+      </w:r>
+      <w:proofErr w:type="spellEnd"/>
+      <w:r>
+        <w:t xml:space="preserve"> </w:t>
+      </w:r>
+      <w:proofErr w:type="spellStart"/>
+      <w:r>
+        <w:t>virtualisasi</w:t>
+      </w:r>
+      <w:proofErr w:type="spellEnd"/>
+      <w:r>
+        <w:t xml:space="preserve"> </w:t>
+      </w:r>
+      <w:proofErr w:type="spellStart"/>
+      <w:r>
+        <w:t>baru</w:t>
+      </w:r>
+      <w:proofErr w:type="spellEnd"/>
+      <w:r>
+        <w:t xml:space="preserve"> </w:t>
+      </w:r>
+      <w:proofErr w:type="spellStart"/>
+      <w:r>
+        <w:t>tetapi</w:t>
+      </w:r>
+      <w:proofErr w:type="spellEnd"/>
+      <w:r>
+        <w:t xml:space="preserve"> </w:t>
+      </w:r>
+      <w:proofErr w:type="spellStart"/>
+      <w:r>
+        <w:t>dengan</w:t>
+      </w:r>
+      <w:proofErr w:type="spellEnd"/>
+      <w:r>
+        <w:t xml:space="preserve"> </w:t>
+      </w:r>
+      <w:proofErr w:type="spellStart"/>
+      <w:r>
+        <w:t>alokasi</w:t>
+      </w:r>
+      <w:proofErr w:type="spellEnd"/>
+      <w:r>
+        <w:t xml:space="preserve"> ram yang </w:t>
+      </w:r>
+      <w:proofErr w:type="spellStart"/>
+      <w:r>
+        <w:t>lebih</w:t>
+      </w:r>
+      <w:proofErr w:type="spellEnd"/>
+      <w:r>
+        <w:t xml:space="preserve"> </w:t>
+      </w:r>
+      <w:proofErr w:type="spellStart"/>
+      <w:r>
+        <w:t>besar</w:t>
+      </w:r>
+      <w:proofErr w:type="spellEnd"/>
+      <w:r>
+        <w:t xml:space="preserve"> </w:t>
+      </w:r>
+      <w:proofErr w:type="spellStart"/>
+      <w:r>
+        <w:t>yaitu</w:t>
+      </w:r>
+      <w:proofErr w:type="spellEnd"/>
+      <w:r>
+        <w:t xml:space="preserve"> 2 GB, </w:t>
+      </w:r>
+      <w:proofErr w:type="spellStart"/>
+      <w:r>
+        <w:t>dan</w:t>
+      </w:r>
+      <w:proofErr w:type="spellEnd"/>
+      <w:r>
+        <w:t xml:space="preserve"> </w:t>
+      </w:r>
+      <w:proofErr w:type="spellStart"/>
+      <w:r>
+        <w:t>alokasi</w:t>
+      </w:r>
+      <w:proofErr w:type="spellEnd"/>
+      <w:r>
+        <w:t xml:space="preserve"> </w:t>
+      </w:r>
+      <w:proofErr w:type="spellStart"/>
+      <w:r>
+        <w:t>harddisk</w:t>
+      </w:r>
+      <w:proofErr w:type="spellEnd"/>
+      <w:r>
+        <w:t xml:space="preserve"> yang </w:t>
+      </w:r>
+      <w:proofErr w:type="spellStart"/>
+      <w:r>
+        <w:t>juga</w:t>
+      </w:r>
+      <w:proofErr w:type="spellEnd"/>
+      <w:r>
+        <w:t xml:space="preserve"> </w:t>
+      </w:r>
+      <w:proofErr w:type="spellStart"/>
+      <w:r>
+        <w:t>lebih</w:t>
+      </w:r>
+      <w:proofErr w:type="spellEnd"/>
+      <w:r>
+        <w:t xml:space="preserve"> </w:t>
+      </w:r>
+      <w:proofErr w:type="spellStart"/>
+      <w:r>
+        <w:t>besar</w:t>
+      </w:r>
+      <w:proofErr w:type="spellEnd"/>
+      <w:r>
+        <w:t xml:space="preserve"> </w:t>
+      </w:r>
+      <w:proofErr w:type="spellStart"/>
+      <w:r>
+        <w:t>yaitu</w:t>
+      </w:r>
+      <w:proofErr w:type="spellEnd"/>
+      <w:r>
+        <w:t xml:space="preserve"> 20 GB</w:t>
       </w:r>
     </w:p>
     <w:p>
@@ -114,9 +657,51 @@
           <w:numId w:val="1"/>
         </w:numPr>
       </w:pPr>
-      <w:r>
-        <w:t>Lalu silahkan pilih iso dari xubuntu</w:t>
-      </w:r>
+      <w:proofErr w:type="spellStart"/>
+      <w:r>
+        <w:t>Lalu</w:t>
+      </w:r>
+      <w:proofErr w:type="spellEnd"/>
+      <w:r>
+        <w:t xml:space="preserve"> </w:t>
+      </w:r>
+      <w:proofErr w:type="spellStart"/>
+      <w:r>
+        <w:t>silahkan</w:t>
+      </w:r>
+      <w:proofErr w:type="spellEnd"/>
+      <w:r>
+        <w:t xml:space="preserve"> </w:t>
+      </w:r>
+      <w:proofErr w:type="spellStart"/>
+      <w:r>
+        <w:t>pilih</w:t>
+      </w:r>
+      <w:proofErr w:type="spellEnd"/>
+      <w:r>
+        <w:t xml:space="preserve"> </w:t>
+      </w:r>
+      <w:proofErr w:type="spellStart"/>
+      <w:r>
+        <w:t>iso</w:t>
+      </w:r>
+      <w:proofErr w:type="spellEnd"/>
+      <w:r>
+        <w:t xml:space="preserve"> </w:t>
+      </w:r>
+      <w:proofErr w:type="spellStart"/>
+      <w:r>
+        <w:t>dari</w:t>
+      </w:r>
+      <w:proofErr w:type="spellEnd"/>
+      <w:r>
+        <w:t xml:space="preserve"> </w:t>
+      </w:r>
+      <w:proofErr w:type="spellStart"/>
+      <w:r>
+        <w:t>xubuntu</w:t>
+      </w:r>
+      <w:proofErr w:type="spellEnd"/>
     </w:p>
     <w:p>
       <w:pPr>
@@ -126,9 +711,59 @@
           <w:numId w:val="1"/>
         </w:numPr>
       </w:pPr>
-      <w:r>
-        <w:t>Ikuti petunjuk instalasi hingga xubuntu berhasil diinstal</w:t>
-      </w:r>
+      <w:proofErr w:type="spellStart"/>
+      <w:r>
+        <w:t>Ikuti</w:t>
+      </w:r>
+      <w:proofErr w:type="spellEnd"/>
+      <w:r>
+        <w:t xml:space="preserve"> </w:t>
+      </w:r>
+      <w:proofErr w:type="spellStart"/>
+      <w:r>
+        <w:t>petunjuk</w:t>
+      </w:r>
+      <w:proofErr w:type="spellEnd"/>
+      <w:r>
+        <w:t xml:space="preserve"> </w:t>
+      </w:r>
+      <w:proofErr w:type="spellStart"/>
+      <w:r>
+        <w:t>instalasi</w:t>
+      </w:r>
+      <w:proofErr w:type="spellEnd"/>
+      <w:r>
+        <w:t xml:space="preserve"> </w:t>
+      </w:r>
+      <w:proofErr w:type="spellStart"/>
+      <w:r>
+        <w:t>hingga</w:t>
+      </w:r>
+      <w:proofErr w:type="spellEnd"/>
+      <w:r>
+        <w:t xml:space="preserve"> </w:t>
+      </w:r>
+      <w:proofErr w:type="spellStart"/>
+      <w:r>
+        <w:t>xubuntu</w:t>
+      </w:r>
+      <w:proofErr w:type="spellEnd"/>
+      <w:r>
+        <w:t xml:space="preserve"> </w:t>
+      </w:r>
+      <w:proofErr w:type="spellStart"/>
+      <w:r>
+        <w:t>berhasil</w:t>
+      </w:r>
+      <w:proofErr w:type="spellEnd"/>
+      <w:r>
+        <w:t xml:space="preserve"> </w:t>
+      </w:r>
+      <w:proofErr w:type="spellStart"/>
+      <w:r>
+        <w:t>diinstal</w:t>
+      </w:r>
+      <w:proofErr w:type="spellEnd"/>
     </w:p>
     <w:p>
       <w:pPr>
@@ -138,8 +773,21 @@
           <w:numId w:val="1"/>
         </w:numPr>
       </w:pPr>
-      <w:r>
-        <w:t>Langkah instalasi SSH server</w:t>
+      <w:proofErr w:type="spellStart"/>
+      <w:r>
+        <w:t>Langkah</w:t>
+      </w:r>
+      <w:proofErr w:type="spellEnd"/>
+      <w:r>
+        <w:t xml:space="preserve"> </w:t>
+      </w:r>
+      <w:proofErr w:type="spellStart"/>
+      <w:r>
+        <w:t>instalasi</w:t>
+      </w:r>
+      <w:proofErr w:type="spellEnd"/>
+      <w:r>
+        <w:t xml:space="preserve"> SSH server</w:t>
       </w:r>
     </w:p>
     <w:p>
@@ -150,12 +798,123 @@
           <w:numId w:val="1"/>
         </w:numPr>
       </w:pPr>
-      <w:r>
-        <w:t xml:space="preserve">Pada xubuntu yang telah diinstal, silahkan </w:t>
-      </w:r>
-      <w:r>
-        <w:t>buka terminal dan masukkan sudo apt-get install open-ssh server, dan tunggu hingga instalasi selesai</w:t>
-      </w:r>
+      <w:proofErr w:type="spellStart"/>
+      <w:r>
+        <w:t>Pada</w:t>
+      </w:r>
+      <w:proofErr w:type="spellEnd"/>
+      <w:r>
+        <w:t xml:space="preserve"> </w:t>
+      </w:r>
+      <w:proofErr w:type="spellStart"/>
+      <w:r>
+        <w:t>xubuntu</w:t>
+      </w:r>
+      <w:proofErr w:type="spellEnd"/>
+      <w:r>
+        <w:t xml:space="preserve"> yang </w:t>
+      </w:r>
+      <w:proofErr w:type="spellStart"/>
+      <w:r>
+        <w:t>telah</w:t>
+      </w:r>
+      <w:proofErr w:type="spellEnd"/>
+      <w:r>
+        <w:t xml:space="preserve"> </w:t>
+      </w:r>
+      <w:proofErr w:type="spellStart"/>
+      <w:r>
+        <w:t>diinstal</w:t>
+      </w:r>
+      <w:proofErr w:type="spellEnd"/>
+      <w:r>
+        <w:t xml:space="preserve">, </w:t>
+      </w:r>
+      <w:proofErr w:type="spellStart"/>
+      <w:r>
+        <w:t>silahkan</w:t>
+      </w:r>
+      <w:proofErr w:type="spellEnd"/>
+      <w:r>
+        <w:t xml:space="preserve"> </w:t>
+      </w:r>
+      <w:proofErr w:type="spellStart"/>
+      <w:r>
+        <w:t>buka</w:t>
+      </w:r>
+      <w:proofErr w:type="spellEnd"/>
+      <w:r>
+        <w:t xml:space="preserve"> terminal </w:t>
+      </w:r>
+      <w:proofErr w:type="spellStart"/>
+      <w:r>
+        <w:t>dan</w:t>
+      </w:r>
+      <w:proofErr w:type="spellEnd"/>
+      <w:r>
+        <w:t xml:space="preserve"> </w:t>
+      </w:r>
+      <w:proofErr w:type="spellStart"/>
+      <w:r>
+        <w:t>masukkan</w:t>
+      </w:r>
+      <w:proofErr w:type="spellEnd"/>
+      <w:r>
+        <w:t xml:space="preserve"> </w:t>
+      </w:r>
+      <w:proofErr w:type="spellStart"/>
+      <w:r>
+        <w:t>sudo</w:t>
+      </w:r>
+      <w:proofErr w:type="spellEnd"/>
+      <w:r>
+        <w:t xml:space="preserve"> apt-get install open-</w:t>
+      </w:r>
+      <w:proofErr w:type="spellStart"/>
+      <w:r>
+        <w:t>ssh</w:t>
+      </w:r>
+      <w:proofErr w:type="spellEnd"/>
+      <w:r>
+        <w:t xml:space="preserve"> server, </w:t>
+      </w:r>
+      <w:proofErr w:type="spellStart"/>
+      <w:r>
+        <w:t>dan</w:t>
+      </w:r>
+      <w:proofErr w:type="spellEnd"/>
+      <w:r>
+        <w:t xml:space="preserve"> </w:t>
+      </w:r>
+      <w:proofErr w:type="spellStart"/>
+      <w:r>
+        <w:t>tunggu</w:t>
+      </w:r>
+      <w:proofErr w:type="spellEnd"/>
+      <w:r>
+        <w:t xml:space="preserve"> </w:t>
+      </w:r>
+      <w:proofErr w:type="spellStart"/>
+      <w:r>
+        <w:t>hingga</w:t>
+      </w:r>
+      <w:proofErr w:type="spellEnd"/>
+      <w:r>
+        <w:t xml:space="preserve"> </w:t>
+      </w:r>
+      <w:proofErr w:type="spellStart"/>
+      <w:r>
+        <w:t>instalasi</w:t>
+      </w:r>
+      <w:proofErr w:type="spellEnd"/>
+      <w:r>
+        <w:t xml:space="preserve"> </w:t>
+      </w:r>
+      <w:proofErr w:type="spellStart"/>
+      <w:r>
+        <w:t>selesai</w:t>
+      </w:r>
+      <w:proofErr w:type="spellEnd"/>
     </w:p>
     <w:p>
       <w:pPr>
@@ -165,8 +924,45 @@
           <w:numId w:val="1"/>
         </w:numPr>
       </w:pPr>
-      <w:r>
-        <w:t>Langkah uji penetrasi menggunakan Medusa (Tools untuk SSH Brute Force Attack)</w:t>
+      <w:proofErr w:type="spellStart"/>
+      <w:r>
+        <w:t>Langkah</w:t>
+      </w:r>
+      <w:proofErr w:type="spellEnd"/>
+      <w:r>
+        <w:t xml:space="preserve"> </w:t>
+      </w:r>
+      <w:proofErr w:type="spellStart"/>
+      <w:r>
+        <w:t>uji</w:t>
+      </w:r>
+      <w:proofErr w:type="spellEnd"/>
+      <w:r>
+        <w:t xml:space="preserve"> </w:t>
+      </w:r>
+      <w:proofErr w:type="spellStart"/>
+      <w:r>
+        <w:t>penetrasi</w:t>
+      </w:r>
+      <w:proofErr w:type="spellEnd"/>
+      <w:r>
+        <w:t xml:space="preserve"> </w:t>
+      </w:r>
+      <w:proofErr w:type="spellStart"/>
+      <w:r>
+        <w:t>menggunakan</w:t>
+      </w:r>
+      <w:proofErr w:type="spellEnd"/>
+      <w:r>
+        <w:t xml:space="preserve"> Medusa (Tools </w:t>
+      </w:r>
+      <w:proofErr w:type="spellStart"/>
+      <w:r>
+        <w:t>untuk</w:t>
+      </w:r>
+      <w:proofErr w:type="spellEnd"/>
+      <w:r>
+        <w:t xml:space="preserve"> SSH Brute Force Attack)</w:t>
       </w:r>
     </w:p>
     <w:p>
@@ -177,8 +973,69 @@
           <w:numId w:val="1"/>
         </w:numPr>
       </w:pPr>
-      <w:r>
-        <w:t xml:space="preserve">Untuk langkah pengujian, pertama silahkan install dependensi yang mendukung medusa agar bisa di install. </w:t>
+      <w:proofErr w:type="spellStart"/>
+      <w:r>
+        <w:t>Untuk</w:t>
+      </w:r>
+      <w:proofErr w:type="spellEnd"/>
+      <w:r>
+        <w:t xml:space="preserve"> </w:t>
+      </w:r>
+      <w:proofErr w:type="spellStart"/>
+      <w:r>
+        <w:t>langkah</w:t>
+      </w:r>
+      <w:proofErr w:type="spellEnd"/>
+      <w:r>
+        <w:t xml:space="preserve"> </w:t>
+      </w:r>
+      <w:proofErr w:type="spellStart"/>
+      <w:r>
+        <w:t>pengujian</w:t>
+      </w:r>
+      <w:proofErr w:type="spellEnd"/>
+      <w:r>
+        <w:t xml:space="preserve">, </w:t>
+      </w:r>
+      <w:proofErr w:type="spellStart"/>
+      <w:r>
+        <w:t>pertama</w:t>
+      </w:r>
+      <w:proofErr w:type="spellEnd"/>
+      <w:r>
+        <w:t xml:space="preserve"> </w:t>
+      </w:r>
+      <w:proofErr w:type="spellStart"/>
+      <w:r>
+        <w:t>silahkan</w:t>
+      </w:r>
+      <w:proofErr w:type="spellEnd"/>
+      <w:r>
+        <w:t xml:space="preserve"> install </w:t>
+      </w:r>
+      <w:proofErr w:type="spellStart"/>
+      <w:r>
+        <w:t>dependensi</w:t>
+      </w:r>
+      <w:proofErr w:type="spellEnd"/>
+      <w:r>
+        <w:t xml:space="preserve"> yang </w:t>
+      </w:r>
+      <w:proofErr w:type="spellStart"/>
+      <w:r>
+        <w:t>mendukung</w:t>
+      </w:r>
+      <w:proofErr w:type="spellEnd"/>
+      <w:r>
+        <w:t xml:space="preserve"> medusa agar </w:t>
+      </w:r>
+      <w:proofErr w:type="spellStart"/>
+      <w:r>
+        <w:t>bisa</w:t>
+      </w:r>
+      <w:proofErr w:type="spellEnd"/>
+      <w:r>
+        <w:t xml:space="preserve"> di install. </w:t>
       </w:r>
     </w:p>
     <w:p>
@@ -189,12 +1046,59 @@
           <w:numId w:val="1"/>
         </w:numPr>
       </w:pPr>
-      <w:r>
-        <w:t>Setelah itu, silahkan</w:t>
-      </w:r>
-      <w:r>
-        <w:t xml:space="preserve"> mulai install medusa seperti gambar dibawah</w:t>
-      </w:r>
+      <w:proofErr w:type="spellStart"/>
+      <w:r>
+        <w:t>Setelah</w:t>
+      </w:r>
+      <w:proofErr w:type="spellEnd"/>
+      <w:r>
+        <w:t xml:space="preserve"> </w:t>
+      </w:r>
+      <w:proofErr w:type="spellStart"/>
+      <w:r>
+        <w:t>itu</w:t>
+      </w:r>
+      <w:proofErr w:type="spellEnd"/>
+      <w:r>
+        <w:t xml:space="preserve">, </w:t>
+      </w:r>
+      <w:proofErr w:type="spellStart"/>
+      <w:r>
+        <w:t>silahkan</w:t>
+      </w:r>
+      <w:proofErr w:type="spellEnd"/>
+      <w:r>
+        <w:t xml:space="preserve"> </w:t>
+      </w:r>
+      <w:proofErr w:type="spellStart"/>
+      <w:r>
+        <w:t>mulai</w:t>
+      </w:r>
+      <w:proofErr w:type="spellEnd"/>
+      <w:r>
+        <w:t xml:space="preserve"> install medusa </w:t>
+      </w:r>
+      <w:proofErr w:type="spellStart"/>
+      <w:r>
+        <w:t>seperti</w:t>
+      </w:r>
+      <w:proofErr w:type="spellEnd"/>
+      <w:r>
+        <w:t xml:space="preserve"> </w:t>
+      </w:r>
+      <w:proofErr w:type="spellStart"/>
+      <w:r>
+        <w:t>gambar</w:t>
+      </w:r>
+      <w:proofErr w:type="spellEnd"/>
+      <w:r>
+        <w:t xml:space="preserve"> </w:t>
+      </w:r>
+      <w:proofErr w:type="spellStart"/>
+      <w:r>
+        <w:t>dibawah</w:t>
+      </w:r>
+      <w:proofErr w:type="spellEnd"/>
     </w:p>
     <w:p>
       <w:pPr>
@@ -204,9 +1108,91 @@
           <w:numId w:val="1"/>
         </w:numPr>
       </w:pPr>
-      <w:r>
-        <w:t>Setelah instalasi medusa selesai, buatlah sebuah txt yang bisa dibaca oleh medusa dengan format :username:password</w:t>
-      </w:r>
+      <w:proofErr w:type="spellStart"/>
+      <w:r>
+        <w:t>Setelah</w:t>
+      </w:r>
+      <w:proofErr w:type="spellEnd"/>
+      <w:r>
+        <w:t xml:space="preserve"> </w:t>
+      </w:r>
+      <w:proofErr w:type="spellStart"/>
+      <w:r>
+        <w:t>instalasi</w:t>
+      </w:r>
+      <w:proofErr w:type="spellEnd"/>
+      <w:r>
+        <w:t xml:space="preserve"> medusa </w:t>
+      </w:r>
+      <w:proofErr w:type="spellStart"/>
+      <w:r>
+        <w:t>selesai</w:t>
+      </w:r>
+      <w:proofErr w:type="spellEnd"/>
+      <w:r>
+        <w:t xml:space="preserve">, </w:t>
+      </w:r>
+      <w:proofErr w:type="spellStart"/>
+      <w:r>
+        <w:t>buatlah</w:t>
+      </w:r>
+      <w:proofErr w:type="spellEnd"/>
+      <w:r>
+        <w:t xml:space="preserve"> </w:t>
+      </w:r>
+      <w:proofErr w:type="spellStart"/>
+      <w:r>
+        <w:t>sebuah</w:t>
+      </w:r>
+      <w:proofErr w:type="spellEnd"/>
+      <w:r>
+        <w:t xml:space="preserve"> txt yang </w:t>
+      </w:r>
+      <w:proofErr w:type="spellStart"/>
+      <w:r>
+        <w:t>bisa</w:t>
+      </w:r>
+      <w:proofErr w:type="spellEnd"/>
+      <w:r>
+        <w:t xml:space="preserve"> </w:t>
+      </w:r>
+      <w:proofErr w:type="spellStart"/>
+      <w:r>
+        <w:t>dibaca</w:t>
+      </w:r>
+      <w:proofErr w:type="spellEnd"/>
+      <w:r>
+        <w:t xml:space="preserve"> </w:t>
+      </w:r>
+      <w:proofErr w:type="spellStart"/>
+      <w:r>
+        <w:t>oleh</w:t>
+      </w:r>
+      <w:proofErr w:type="spellEnd"/>
+      <w:r>
+        <w:t xml:space="preserve"> medusa </w:t>
+      </w:r>
+      <w:proofErr w:type="spellStart"/>
+      <w:r>
+        <w:t>dengan</w:t>
+      </w:r>
+      <w:proofErr w:type="spellEnd"/>
+      <w:r>
+        <w:t xml:space="preserve"> </w:t>
+      </w:r>
+      <w:proofErr w:type="gramStart"/>
+      <w:r>
+        <w:t>format :</w:t>
+      </w:r>
+      <w:proofErr w:type="spellStart"/>
+      <w:r>
+        <w:t>username</w:t>
+      </w:r>
+      <w:proofErr w:type="gramEnd"/>
+      <w:r>
+        <w:t>:password</w:t>
+      </w:r>
+      <w:proofErr w:type="spellEnd"/>
     </w:p>
     <w:p>
       <w:pPr>
@@ -216,9 +1202,43 @@
           <w:numId w:val="1"/>
         </w:numPr>
       </w:pPr>
-      <w:r>
-        <w:t>Setelah itu, masukkan syntax medusa –h [ip_host] –C [nama_file_buatan].txt –M ssh</w:t>
-      </w:r>
+      <w:proofErr w:type="spellStart"/>
+      <w:r>
+        <w:t>Setelah</w:t>
+      </w:r>
+      <w:proofErr w:type="spellEnd"/>
+      <w:r>
+        <w:t xml:space="preserve"> </w:t>
+      </w:r>
+      <w:proofErr w:type="spellStart"/>
+      <w:r>
+        <w:t>itu</w:t>
+      </w:r>
+      <w:proofErr w:type="spellEnd"/>
+      <w:r>
+        <w:t xml:space="preserve">, </w:t>
+      </w:r>
+      <w:proofErr w:type="spellStart"/>
+      <w:r>
+        <w:t>masukkan</w:t>
+      </w:r>
+      <w:proofErr w:type="spellEnd"/>
+      <w:r>
+        <w:t xml:space="preserve"> syntax medusa –h [</w:t>
+      </w:r>
+      <w:proofErr w:type="spellStart"/>
+      <w:r>
+        <w:t>ip_host</w:t>
+      </w:r>
+      <w:proofErr w:type="spellEnd"/>
+      <w:r>
+        <w:t xml:space="preserve">] –C [nama_file_buatan].txt –M </w:t>
+      </w:r>
+      <w:proofErr w:type="spellStart"/>
+      <w:r>
+        <w:t>ssh</w:t>
+      </w:r>
+      <w:proofErr w:type="spellEnd"/>
     </w:p>
     <w:p>
       <w:pPr>
@@ -228,19 +1248,1226 @@
           <w:numId w:val="1"/>
         </w:numPr>
       </w:pPr>
-      <w:r>
-        <w:t>Lihat hasilnya, ketikahasil bruteforce menunjukan success, maka itulah username dan pas</w:t>
+      <w:proofErr w:type="spellStart"/>
+      <w:r>
+        <w:t>Lihat</w:t>
+      </w:r>
+      <w:proofErr w:type="spellEnd"/>
+      <w:r>
+        <w:t xml:space="preserve"> </w:t>
+      </w:r>
+      <w:proofErr w:type="spellStart"/>
+      <w:r>
+        <w:t>hasilnya</w:t>
+      </w:r>
+      <w:proofErr w:type="spellEnd"/>
+      <w:r>
+        <w:t xml:space="preserve">, </w:t>
+      </w:r>
+      <w:proofErr w:type="spellStart"/>
+      <w:r>
+        <w:t>ketikahasil</w:t>
+      </w:r>
+      <w:proofErr w:type="spellEnd"/>
+      <w:r>
+        <w:t xml:space="preserve"> </w:t>
+      </w:r>
+      <w:proofErr w:type="spellStart"/>
+      <w:r>
+        <w:t>bruteforce</w:t>
+      </w:r>
+      <w:proofErr w:type="spellEnd"/>
+      <w:r>
+        <w:t xml:space="preserve"> </w:t>
+      </w:r>
+      <w:proofErr w:type="spellStart"/>
+      <w:r>
+        <w:t>menunjukan</w:t>
+      </w:r>
+      <w:proofErr w:type="spellEnd"/>
+      <w:r>
+        <w:t xml:space="preserve"> success, </w:t>
+      </w:r>
+      <w:proofErr w:type="spellStart"/>
+      <w:r>
+        <w:t>maka</w:t>
+      </w:r>
+      <w:proofErr w:type="spellEnd"/>
+      <w:r>
+        <w:t xml:space="preserve"> </w:t>
+      </w:r>
+      <w:proofErr w:type="spellStart"/>
+      <w:r>
+        <w:t>itulah</w:t>
+      </w:r>
+      <w:proofErr w:type="spellEnd"/>
+      <w:r>
+        <w:t xml:space="preserve"> username </w:t>
+      </w:r>
+      <w:proofErr w:type="spellStart"/>
+      <w:r>
+        <w:t>dan</w:t>
+      </w:r>
+      <w:proofErr w:type="spellEnd"/>
+      <w:r>
+        <w:t xml:space="preserve"> </w:t>
+      </w:r>
+      <w:proofErr w:type="spellStart"/>
+      <w:r>
+        <w:t>passwordnya</w:t>
+      </w:r>
+      <w:proofErr w:type="spellEnd"/>
+    </w:p>
+    <w:p>
+      <w:pPr>
+        <w:ind w:left="360"/>
+      </w:pPr>
+      <w:r>
+        <w:t>UJI PENETRASI</w:t>
+      </w:r>
+      <w:r>
+        <w:t xml:space="preserve"> 2</w:t>
+      </w:r>
+    </w:p>
+    <w:p>
+      <w:pPr>
+        <w:pStyle w:val="ListParagraph"/>
+        <w:numPr>
+          <w:ilvl w:val="0"/>
+          <w:numId w:val="2"/>
+        </w:numPr>
+      </w:pPr>
+      <w:proofErr w:type="spellStart"/>
+      <w:r>
+        <w:t>Instalasi</w:t>
+      </w:r>
+      <w:proofErr w:type="spellEnd"/>
+      <w:r>
+        <w:t xml:space="preserve"> Fail2Ban</w:t>
+      </w:r>
+    </w:p>
+    <w:p>
+      <w:pPr>
+        <w:pStyle w:val="ListParagraph"/>
+        <w:ind w:left="1080"/>
+      </w:pPr>
+      <w:proofErr w:type="spellStart"/>
+      <w:r>
+        <w:t>Pada</w:t>
+      </w:r>
+      <w:proofErr w:type="spellEnd"/>
+      <w:r>
+        <w:t xml:space="preserve"> </w:t>
+      </w:r>
+      <w:proofErr w:type="spellStart"/>
+      <w:r>
+        <w:t>ubuntu</w:t>
+      </w:r>
+      <w:proofErr w:type="spellEnd"/>
+      <w:r>
+        <w:t xml:space="preserve"> server </w:t>
+      </w:r>
+      <w:proofErr w:type="spellStart"/>
+      <w:r>
+        <w:t>silahkan</w:t>
+      </w:r>
+      <w:proofErr w:type="spellEnd"/>
+      <w:r>
+        <w:t xml:space="preserve"> install fail2ban </w:t>
+      </w:r>
+      <w:proofErr w:type="spellStart"/>
+      <w:r>
+        <w:t>sebagai</w:t>
+      </w:r>
+      <w:proofErr w:type="spellEnd"/>
+      <w:r>
+        <w:t xml:space="preserve"> countermeasure, </w:t>
+      </w:r>
+      <w:proofErr w:type="spellStart"/>
+      <w:r>
+        <w:t>dengan</w:t>
+      </w:r>
+      <w:proofErr w:type="spellEnd"/>
+      <w:r>
+        <w:t xml:space="preserve"> </w:t>
+      </w:r>
+      <w:proofErr w:type="spellStart"/>
+      <w:r>
+        <w:t>cara</w:t>
+      </w:r>
+      <w:proofErr w:type="spellEnd"/>
+    </w:p>
+    <w:p>
+      <w:pPr>
+        <w:pStyle w:val="ListParagraph"/>
+        <w:ind w:left="1800" w:firstLine="360"/>
+      </w:pPr>
+      <w:proofErr w:type="spellStart"/>
+      <w:r>
+        <w:t>sudo</w:t>
+      </w:r>
+      <w:proofErr w:type="spellEnd"/>
+      <w:r>
+        <w:t xml:space="preserve"> apt-get install fail2ban</w:t>
+      </w:r>
+    </w:p>
+    <w:p>
+      <w:pPr>
+        <w:pStyle w:val="ListParagraph"/>
+        <w:numPr>
+          <w:ilvl w:val="0"/>
+          <w:numId w:val="2"/>
+        </w:numPr>
+      </w:pPr>
+      <w:r>
+        <w:t xml:space="preserve">Setting </w:t>
+      </w:r>
+      <w:proofErr w:type="spellStart"/>
+      <w:r>
+        <w:t>SSH</w:t>
+      </w:r>
+      <w:proofErr w:type="spellEnd"/>
+    </w:p>
+    <w:p>
+      <w:pPr>
+        <w:pStyle w:val="ListParagraph"/>
+        <w:numPr>
+          <w:ilvl w:val="1"/>
+          <w:numId w:val="2"/>
+        </w:numPr>
+      </w:pPr>
+      <w:proofErr w:type="spellStart"/>
+      <w:r>
+        <w:t>U</w:t>
+      </w:r>
+      <w:r>
+        <w:t>ntuk</w:t>
+      </w:r>
+      <w:proofErr w:type="spellEnd"/>
+      <w:r>
+        <w:t xml:space="preserve"> setting SSH, </w:t>
+      </w:r>
+      <w:proofErr w:type="spellStart"/>
+      <w:r>
+        <w:t>saya</w:t>
+      </w:r>
+      <w:proofErr w:type="spellEnd"/>
+      <w:r>
+        <w:t xml:space="preserve"> </w:t>
+      </w:r>
+      <w:proofErr w:type="spellStart"/>
+      <w:r>
+        <w:t>memanipulasi</w:t>
+      </w:r>
+      <w:proofErr w:type="spellEnd"/>
+      <w:r>
+        <w:t xml:space="preserve"> di </w:t>
+      </w:r>
+      <w:proofErr w:type="spellStart"/>
+      <w:r>
+        <w:t>bagian</w:t>
+      </w:r>
+      <w:proofErr w:type="spellEnd"/>
+      <w:r>
+        <w:t xml:space="preserve"> </w:t>
+      </w:r>
+      <w:proofErr w:type="spellStart"/>
+      <w:r>
+        <w:t>penggantian</w:t>
+      </w:r>
+      <w:proofErr w:type="spellEnd"/>
+      <w:r>
+        <w:t xml:space="preserve"> port, </w:t>
+      </w:r>
+      <w:proofErr w:type="spellStart"/>
+      <w:r>
+        <w:t>dan</w:t>
+      </w:r>
+      <w:proofErr w:type="spellEnd"/>
+      <w:r>
+        <w:t xml:space="preserve"> </w:t>
+      </w:r>
+      <w:proofErr w:type="spellStart"/>
+      <w:r>
+        <w:t>melakukan</w:t>
+      </w:r>
+      <w:proofErr w:type="spellEnd"/>
+      <w:r>
+        <w:t xml:space="preserve"> "deny" </w:t>
+      </w:r>
+      <w:proofErr w:type="spellStart"/>
+      <w:r>
+        <w:t>pada</w:t>
+      </w:r>
+      <w:proofErr w:type="spellEnd"/>
+      <w:r>
+        <w:t xml:space="preserve"> user yang </w:t>
+      </w:r>
+      <w:proofErr w:type="spellStart"/>
+      <w:r>
+        <w:t>tergabung</w:t>
+      </w:r>
+      <w:proofErr w:type="spellEnd"/>
+      <w:r>
+        <w:t xml:space="preserve"> </w:t>
+      </w:r>
+      <w:proofErr w:type="spellStart"/>
+      <w:r>
+        <w:t>dengan</w:t>
+      </w:r>
+      <w:proofErr w:type="spellEnd"/>
+      <w:r>
+        <w:t xml:space="preserve"> </w:t>
+      </w:r>
+      <w:proofErr w:type="spellStart"/>
+      <w:r>
+        <w:t>sudoer</w:t>
+      </w:r>
+      <w:proofErr w:type="spellEnd"/>
+      <w:r>
+        <w:t xml:space="preserve"> </w:t>
+      </w:r>
+    </w:p>
+    <w:p>
+      <w:pPr>
+        <w:pStyle w:val="ListParagraph"/>
+        <w:ind w:left="1800"/>
+      </w:pPr>
+      <w:proofErr w:type="spellStart"/>
+      <w:r>
+        <w:t>Mengubah</w:t>
+      </w:r>
+      <w:proofErr w:type="spellEnd"/>
+      <w:r>
+        <w:t xml:space="preserve"> port </w:t>
+      </w:r>
+      <w:proofErr w:type="spellStart"/>
+      <w:r>
+        <w:t>menjadi</w:t>
+      </w:r>
+      <w:proofErr w:type="spellEnd"/>
+      <w:r>
+        <w:t xml:space="preserve"> 8080</w:t>
+      </w:r>
+    </w:p>
+    <w:p>
+      <w:pPr>
+        <w:pStyle w:val="ListParagraph"/>
+        <w:ind w:left="1800"/>
+      </w:pPr>
+      <w:proofErr w:type="spellStart"/>
+      <w:r>
+        <w:t>Membuat</w:t>
+      </w:r>
+      <w:proofErr w:type="spellEnd"/>
+      <w:r>
+        <w:t xml:space="preserve"> user </w:t>
+      </w:r>
+      <w:proofErr w:type="spellStart"/>
+      <w:r>
+        <w:t>tertentu</w:t>
+      </w:r>
+      <w:proofErr w:type="spellEnd"/>
+      <w:r>
+        <w:t xml:space="preserve"> </w:t>
+      </w:r>
+      <w:proofErr w:type="spellStart"/>
+      <w:r>
+        <w:t>untuk</w:t>
+      </w:r>
+      <w:proofErr w:type="spellEnd"/>
+      <w:r>
+        <w:t xml:space="preserve"> </w:t>
+      </w:r>
+      <w:proofErr w:type="spellStart"/>
+      <w:r>
+        <w:t>tidak</w:t>
+      </w:r>
+      <w:proofErr w:type="spellEnd"/>
+      <w:r>
+        <w:t xml:space="preserve"> </w:t>
+      </w:r>
+      <w:proofErr w:type="spellStart"/>
+      <w:r>
+        <w:t>bisa</w:t>
+      </w:r>
+      <w:proofErr w:type="spellEnd"/>
+      <w:r>
+        <w:t xml:space="preserve"> di </w:t>
+      </w:r>
+      <w:proofErr w:type="spellStart"/>
+      <w:r>
+        <w:t>akses</w:t>
+      </w:r>
+      <w:proofErr w:type="spellEnd"/>
+      <w:r>
+        <w:t xml:space="preserve"> </w:t>
+      </w:r>
+      <w:proofErr w:type="spellStart"/>
+      <w:r>
+        <w:t>dan</w:t>
+      </w:r>
+      <w:proofErr w:type="spellEnd"/>
+      <w:r>
+        <w:t xml:space="preserve"> </w:t>
+      </w:r>
+      <w:proofErr w:type="spellStart"/>
+      <w:r>
+        <w:t>sisanya</w:t>
+      </w:r>
+      <w:proofErr w:type="spellEnd"/>
+      <w:r>
+        <w:t xml:space="preserve"> </w:t>
+      </w:r>
+      <w:proofErr w:type="spellStart"/>
+      <w:r>
+        <w:t>bisa</w:t>
+      </w:r>
+      <w:proofErr w:type="spellEnd"/>
+      <w:r>
+        <w:t xml:space="preserve"> di </w:t>
+      </w:r>
+      <w:proofErr w:type="spellStart"/>
+      <w:r>
+        <w:t>akses</w:t>
+      </w:r>
+      <w:proofErr w:type="spellEnd"/>
+    </w:p>
+    <w:p>
+      <w:pPr>
+        <w:pStyle w:val="ListParagraph"/>
+        <w:numPr>
+          <w:ilvl w:val="1"/>
+          <w:numId w:val="2"/>
+        </w:numPr>
+      </w:pPr>
+      <w:proofErr w:type="spellStart"/>
+      <w:r>
+        <w:t>Lalu</w:t>
+      </w:r>
+      <w:proofErr w:type="spellEnd"/>
+      <w:r>
+        <w:t xml:space="preserve"> </w:t>
+      </w:r>
+      <w:proofErr w:type="spellStart"/>
+      <w:r>
+        <w:t>dicoba</w:t>
+      </w:r>
+      <w:proofErr w:type="spellEnd"/>
+      <w:r>
+        <w:t xml:space="preserve"> </w:t>
+      </w:r>
+      <w:proofErr w:type="spellStart"/>
+      <w:r>
+        <w:t>untuk</w:t>
+      </w:r>
+      <w:proofErr w:type="spellEnd"/>
+      <w:r>
+        <w:t xml:space="preserve"> </w:t>
+      </w:r>
+      <w:proofErr w:type="spellStart"/>
+      <w:r>
+        <w:t>menggunakan</w:t>
+      </w:r>
+      <w:proofErr w:type="spellEnd"/>
+      <w:r>
+        <w:t xml:space="preserve"> medusa</w:t>
+      </w:r>
+    </w:p>
+    <w:p>
+      <w:pPr>
+        <w:pStyle w:val="ListParagraph"/>
+        <w:ind w:left="1800"/>
+      </w:pPr>
+      <w:proofErr w:type="spellStart"/>
+      <w:r>
+        <w:t>Bisa</w:t>
+      </w:r>
+      <w:proofErr w:type="spellEnd"/>
+      <w:r>
+        <w:t xml:space="preserve"> </w:t>
+      </w:r>
+      <w:proofErr w:type="spellStart"/>
+      <w:r>
+        <w:t>dilihat</w:t>
+      </w:r>
+      <w:proofErr w:type="spellEnd"/>
+      <w:r>
+        <w:t xml:space="preserve">, </w:t>
+      </w:r>
+      <w:proofErr w:type="spellStart"/>
+      <w:r>
+        <w:t>karena</w:t>
+      </w:r>
+      <w:proofErr w:type="spellEnd"/>
+      <w:r>
+        <w:t xml:space="preserve"> port </w:t>
+      </w:r>
+      <w:proofErr w:type="spellStart"/>
+      <w:r>
+        <w:t>diubah</w:t>
+      </w:r>
+      <w:proofErr w:type="spellEnd"/>
+      <w:r>
+        <w:t xml:space="preserve">, medusa </w:t>
+      </w:r>
+      <w:proofErr w:type="spellStart"/>
+      <w:r>
+        <w:t>tidak</w:t>
+      </w:r>
+      <w:proofErr w:type="spellEnd"/>
+      <w:r>
+        <w:t xml:space="preserve"> </w:t>
+      </w:r>
+      <w:proofErr w:type="spellStart"/>
+      <w:r>
+        <w:t>bisa</w:t>
+      </w:r>
+      <w:proofErr w:type="spellEnd"/>
+      <w:r>
+        <w:t xml:space="preserve"> </w:t>
+      </w:r>
+      <w:proofErr w:type="spellStart"/>
+      <w:r>
+        <w:t>membuka</w:t>
+      </w:r>
+      <w:proofErr w:type="spellEnd"/>
+      <w:r>
+        <w:t xml:space="preserve"> </w:t>
+      </w:r>
+      <w:proofErr w:type="spellStart"/>
+      <w:r>
+        <w:t>karena</w:t>
+      </w:r>
+      <w:proofErr w:type="spellEnd"/>
+      <w:r>
+        <w:t xml:space="preserve"> port </w:t>
+      </w:r>
+      <w:proofErr w:type="spellStart"/>
+      <w:r>
+        <w:t>tidak</w:t>
+      </w:r>
+      <w:proofErr w:type="spellEnd"/>
+      <w:r>
+        <w:t xml:space="preserve"> </w:t>
+      </w:r>
+      <w:proofErr w:type="spellStart"/>
+      <w:r>
+        <w:t>default</w:t>
+      </w:r>
+      <w:proofErr w:type="spellEnd"/>
+    </w:p>
+    <w:p>
+      <w:pPr>
+        <w:pStyle w:val="ListParagraph"/>
+        <w:numPr>
+          <w:ilvl w:val="1"/>
+          <w:numId w:val="2"/>
+        </w:numPr>
+      </w:pPr>
+      <w:proofErr w:type="spellStart"/>
+      <w:r>
+        <w:t>Lalu</w:t>
+      </w:r>
+      <w:proofErr w:type="spellEnd"/>
+      <w:r>
+        <w:t xml:space="preserve"> </w:t>
+      </w:r>
+      <w:proofErr w:type="spellStart"/>
+      <w:r>
+        <w:t>dicoba</w:t>
+      </w:r>
+      <w:proofErr w:type="spellEnd"/>
+      <w:r>
+        <w:t xml:space="preserve"> test </w:t>
+      </w:r>
+      <w:proofErr w:type="spellStart"/>
+      <w:r>
+        <w:t>untuk</w:t>
+      </w:r>
+      <w:proofErr w:type="spellEnd"/>
+      <w:r>
+        <w:t xml:space="preserve"> </w:t>
+      </w:r>
+      <w:proofErr w:type="spellStart"/>
+      <w:r>
+        <w:t>masuk</w:t>
+      </w:r>
+      <w:proofErr w:type="spellEnd"/>
+      <w:r>
+        <w:t xml:space="preserve"> </w:t>
+      </w:r>
+      <w:proofErr w:type="spellStart"/>
+      <w:r>
+        <w:t>menggunakan</w:t>
+      </w:r>
+      <w:proofErr w:type="spellEnd"/>
+      <w:r>
+        <w:t xml:space="preserve"> user "</w:t>
+      </w:r>
+      <w:proofErr w:type="spellStart"/>
+      <w:r>
+        <w:t>desktop"</w:t>
+      </w:r>
+      <w:proofErr w:type="spellEnd"/>
+    </w:p>
+    <w:p>
+      <w:pPr>
+        <w:pStyle w:val="ListParagraph"/>
+        <w:ind w:left="1800"/>
+      </w:pPr>
+      <w:proofErr w:type="spellStart"/>
+      <w:r>
+        <w:t>Bisa</w:t>
+      </w:r>
+      <w:proofErr w:type="spellEnd"/>
+      <w:r>
+        <w:t xml:space="preserve"> </w:t>
+      </w:r>
+      <w:proofErr w:type="spellStart"/>
+      <w:r>
+        <w:t>dilihat</w:t>
+      </w:r>
+      <w:proofErr w:type="spellEnd"/>
+      <w:r>
+        <w:t xml:space="preserve">, user </w:t>
+      </w:r>
+      <w:proofErr w:type="spellStart"/>
+      <w:r>
+        <w:t>tidak</w:t>
+      </w:r>
+      <w:proofErr w:type="spellEnd"/>
+      <w:r>
+        <w:t xml:space="preserve"> </w:t>
+      </w:r>
+      <w:proofErr w:type="spellStart"/>
+      <w:r>
+        <w:t>bisa</w:t>
+      </w:r>
+      <w:proofErr w:type="spellEnd"/>
+      <w:r>
+        <w:t xml:space="preserve"> login, </w:t>
+      </w:r>
+      <w:proofErr w:type="spellStart"/>
+      <w:r>
+        <w:t>dan</w:t>
+      </w:r>
+      <w:proofErr w:type="spellEnd"/>
+      <w:r>
+        <w:t xml:space="preserve"> </w:t>
+      </w:r>
+      <w:proofErr w:type="spellStart"/>
+      <w:r>
+        <w:t>muncul</w:t>
+      </w:r>
+      <w:proofErr w:type="spellEnd"/>
+      <w:r>
+        <w:t xml:space="preserve"> permission denied</w:t>
+      </w:r>
+    </w:p>
+    <w:p>
+      <w:pPr>
+        <w:pStyle w:val="ListParagraph"/>
+        <w:numPr>
+          <w:ilvl w:val="1"/>
+          <w:numId w:val="2"/>
+        </w:numPr>
+      </w:pPr>
+      <w:r>
+        <w:t xml:space="preserve">Dan </w:t>
+      </w:r>
+      <w:proofErr w:type="spellStart"/>
+      <w:r>
+        <w:t>coba</w:t>
+      </w:r>
+      <w:proofErr w:type="spellEnd"/>
+      <w:r>
+        <w:t xml:space="preserve"> </w:t>
+      </w:r>
+      <w:proofErr w:type="spellStart"/>
+      <w:r>
+        <w:t>masuk</w:t>
+      </w:r>
+      <w:proofErr w:type="spellEnd"/>
+      <w:r>
+        <w:t xml:space="preserve"> </w:t>
+      </w:r>
+      <w:proofErr w:type="spellStart"/>
+      <w:r>
+        <w:t>menggunakan</w:t>
+      </w:r>
+      <w:proofErr w:type="spellEnd"/>
+      <w:r>
+        <w:t xml:space="preserve"> user "</w:t>
+      </w:r>
+      <w:proofErr w:type="spellStart"/>
+      <w:r>
+        <w:t>coba"</w:t>
+      </w:r>
+      <w:proofErr w:type="spellEnd"/>
+    </w:p>
+    <w:p>
+      <w:pPr>
+        <w:pStyle w:val="ListParagraph"/>
+        <w:ind w:left="1800"/>
+      </w:pPr>
+      <w:proofErr w:type="spellStart"/>
+      <w:r>
+        <w:t>Bisa</w:t>
+      </w:r>
+      <w:proofErr w:type="spellEnd"/>
+      <w:r>
+        <w:t xml:space="preserve"> </w:t>
+      </w:r>
+      <w:proofErr w:type="spellStart"/>
+      <w:r>
+        <w:t>dilihat</w:t>
+      </w:r>
+      <w:proofErr w:type="spellEnd"/>
+      <w:r>
+        <w:t xml:space="preserve">, user </w:t>
+      </w:r>
+      <w:proofErr w:type="spellStart"/>
+      <w:r>
+        <w:t>bisa</w:t>
+      </w:r>
+      <w:proofErr w:type="spellEnd"/>
+      <w:r>
+        <w:t xml:space="preserve"> login </w:t>
+      </w:r>
+      <w:proofErr w:type="spellStart"/>
+      <w:r>
+        <w:t>karena</w:t>
+      </w:r>
+      <w:proofErr w:type="spellEnd"/>
+      <w:r>
+        <w:t xml:space="preserve"> </w:t>
+      </w:r>
+      <w:proofErr w:type="spellStart"/>
+      <w:r>
+        <w:t>tidak</w:t>
+      </w:r>
+      <w:proofErr w:type="spellEnd"/>
+      <w:r>
+        <w:t xml:space="preserve"> </w:t>
+      </w:r>
+      <w:proofErr w:type="spellStart"/>
+      <w:r>
+        <w:t>masuk</w:t>
+      </w:r>
+      <w:proofErr w:type="spellEnd"/>
+      <w:r>
+        <w:t xml:space="preserve"> deny user</w:t>
+      </w:r>
+    </w:p>
+    <w:p>
+      <w:pPr>
+        <w:ind w:left="360"/>
+      </w:pPr>
+      <w:r>
+        <w:lastRenderedPageBreak/>
+        <w:t xml:space="preserve">    </w:t>
+      </w:r>
+    </w:p>
+    <w:p>
+      <w:pPr>
+        <w:pStyle w:val="ListParagraph"/>
+        <w:numPr>
+          <w:ilvl w:val="0"/>
+          <w:numId w:val="2"/>
+        </w:numPr>
+      </w:pPr>
+      <w:r>
+        <w:t>Setting Fail2Ban</w:t>
+      </w:r>
+    </w:p>
+    <w:p>
+      <w:pPr>
+        <w:pStyle w:val="ListParagraph"/>
+        <w:numPr>
+          <w:ilvl w:val="1"/>
+          <w:numId w:val="2"/>
+        </w:numPr>
+      </w:pPr>
+      <w:proofErr w:type="spellStart"/>
+      <w:r>
+        <w:t>Untuk</w:t>
+      </w:r>
+      <w:proofErr w:type="spellEnd"/>
+      <w:r>
+        <w:t xml:space="preserve"> setting fail2ban, </w:t>
+      </w:r>
+      <w:proofErr w:type="spellStart"/>
+      <w:r>
+        <w:t>saya</w:t>
+      </w:r>
+      <w:proofErr w:type="spellEnd"/>
+      <w:r>
+        <w:t xml:space="preserve"> </w:t>
+      </w:r>
+      <w:proofErr w:type="spellStart"/>
+      <w:r>
+        <w:t>membuat</w:t>
+      </w:r>
+      <w:proofErr w:type="spellEnd"/>
+      <w:r>
+        <w:t xml:space="preserve"> setting "</w:t>
+      </w:r>
+      <w:proofErr w:type="spellStart"/>
+      <w:r>
+        <w:t>maxretry</w:t>
+      </w:r>
+      <w:proofErr w:type="spellEnd"/>
+      <w:r>
+        <w:t xml:space="preserve">" </w:t>
+      </w:r>
+      <w:proofErr w:type="spellStart"/>
+      <w:r>
+        <w:t>menjadi</w:t>
+      </w:r>
+      <w:proofErr w:type="spellEnd"/>
+      <w:r>
+        <w:t xml:space="preserve"> 3, </w:t>
+      </w:r>
+      <w:proofErr w:type="spellStart"/>
+      <w:r>
+        <w:t>jadi</w:t>
+      </w:r>
+      <w:proofErr w:type="spellEnd"/>
+      <w:r>
+        <w:t xml:space="preserve"> </w:t>
+      </w:r>
+      <w:proofErr w:type="spellStart"/>
+      <w:r>
+        <w:t>ketika</w:t>
+      </w:r>
+      <w:proofErr w:type="spellEnd"/>
+      <w:r>
+        <w:t xml:space="preserve"> </w:t>
+      </w:r>
+      <w:proofErr w:type="spellStart"/>
+      <w:r>
+        <w:t>gagal</w:t>
+      </w:r>
+      <w:proofErr w:type="spellEnd"/>
+      <w:r>
+        <w:t xml:space="preserve"> login </w:t>
+      </w:r>
+      <w:proofErr w:type="spellStart"/>
+      <w:r>
+        <w:t>selama</w:t>
+      </w:r>
+      <w:proofErr w:type="spellEnd"/>
+      <w:r>
+        <w:t xml:space="preserve"> 3 kali, </w:t>
+      </w:r>
+      <w:proofErr w:type="spellStart"/>
+      <w:r>
+        <w:t>maka</w:t>
+      </w:r>
+      <w:proofErr w:type="spellEnd"/>
+      <w:r>
+        <w:t xml:space="preserve"> client yang </w:t>
+      </w:r>
+      <w:proofErr w:type="spellStart"/>
+      <w:r>
+        <w:t>mencoba</w:t>
+      </w:r>
+      <w:proofErr w:type="spellEnd"/>
+      <w:r>
+        <w:t xml:space="preserve"> </w:t>
+      </w:r>
+      <w:proofErr w:type="spellStart"/>
+      <w:r>
+        <w:t>masuk</w:t>
+      </w:r>
+      <w:proofErr w:type="spellEnd"/>
+      <w:r>
+        <w:t xml:space="preserve"> </w:t>
+      </w:r>
+      <w:proofErr w:type="spellStart"/>
+      <w:r>
+        <w:t>akan</w:t>
+      </w:r>
+      <w:proofErr w:type="spellEnd"/>
+      <w:r>
+        <w:t xml:space="preserve"> </w:t>
+      </w:r>
+      <w:proofErr w:type="spellStart"/>
+      <w:r>
+        <w:t>terkena</w:t>
+      </w:r>
+      <w:proofErr w:type="spellEnd"/>
+      <w:r>
+        <w:t xml:space="preserve"> ban </w:t>
+      </w:r>
+      <w:proofErr w:type="spellStart"/>
+      <w:r>
+        <w:t>sesuai</w:t>
+      </w:r>
+      <w:proofErr w:type="spellEnd"/>
+      <w:r>
+        <w:t xml:space="preserve"> </w:t>
+      </w:r>
+      <w:proofErr w:type="spellStart"/>
+      <w:r>
+        <w:t>dengan</w:t>
+      </w:r>
+      <w:proofErr w:type="spellEnd"/>
+      <w:r>
+        <w:t xml:space="preserve"> "</w:t>
+      </w:r>
+      <w:proofErr w:type="spellStart"/>
+      <w:r>
+        <w:t>bantime</w:t>
+      </w:r>
+      <w:proofErr w:type="spellEnd"/>
+      <w:r>
+        <w:t xml:space="preserve">". </w:t>
+      </w:r>
+      <w:proofErr w:type="spellStart"/>
+      <w:r>
+        <w:t>Untuk</w:t>
+      </w:r>
+      <w:proofErr w:type="spellEnd"/>
+      <w:r>
+        <w:t xml:space="preserve"> "</w:t>
+      </w:r>
+      <w:proofErr w:type="spellStart"/>
+      <w:r>
+        <w:t>bantime</w:t>
+      </w:r>
+      <w:proofErr w:type="spellEnd"/>
+      <w:r>
+        <w:t xml:space="preserve">" </w:t>
+      </w:r>
+      <w:proofErr w:type="spellStart"/>
+      <w:r>
+        <w:t>saya</w:t>
+      </w:r>
+      <w:proofErr w:type="spellEnd"/>
+      <w:r>
+        <w:t xml:space="preserve"> </w:t>
+      </w:r>
+      <w:proofErr w:type="spellStart"/>
+      <w:r>
+        <w:t>isi</w:t>
+      </w:r>
+      <w:proofErr w:type="spellEnd"/>
+      <w:r>
+        <w:t xml:space="preserve"> </w:t>
+      </w:r>
+      <w:proofErr w:type="spellStart"/>
+      <w:r>
+        <w:t>angka</w:t>
+      </w:r>
+      <w:proofErr w:type="spellEnd"/>
+      <w:r>
+        <w:t xml:space="preserve"> 600</w:t>
+      </w:r>
+    </w:p>
+    <w:p>
+      <w:pPr>
+        <w:pStyle w:val="ListParagraph"/>
+        <w:numPr>
+          <w:ilvl w:val="1"/>
+          <w:numId w:val="2"/>
+        </w:numPr>
+      </w:pPr>
+      <w:proofErr w:type="spellStart"/>
+      <w:r>
+        <w:t>Lalu</w:t>
+      </w:r>
+      <w:proofErr w:type="spellEnd"/>
+      <w:r>
+        <w:t xml:space="preserve"> </w:t>
+      </w:r>
+      <w:proofErr w:type="spellStart"/>
+      <w:r>
+        <w:t>dicoba</w:t>
+      </w:r>
+      <w:proofErr w:type="spellEnd"/>
+      <w:r>
+        <w:t xml:space="preserve"> </w:t>
+      </w:r>
+      <w:proofErr w:type="spellStart"/>
+      <w:r>
+        <w:t>untuk</w:t>
+      </w:r>
+      <w:proofErr w:type="spellEnd"/>
+      <w:r>
+        <w:t xml:space="preserve"> </w:t>
+      </w:r>
+      <w:proofErr w:type="spellStart"/>
+      <w:r>
+        <w:t>menyerang</w:t>
+      </w:r>
+      <w:proofErr w:type="spellEnd"/>
+      <w:r>
+        <w:t xml:space="preserve"> </w:t>
+      </w:r>
+      <w:proofErr w:type="spellStart"/>
+      <w:r>
+        <w:t>menggunakan</w:t>
+      </w:r>
+      <w:proofErr w:type="spellEnd"/>
+      <w:r>
+        <w:t xml:space="preserve"> </w:t>
+      </w:r>
+      <w:proofErr w:type="spellStart"/>
+      <w:r>
+        <w:t>medusa</w:t>
+      </w:r>
+      <w:proofErr w:type="spellEnd"/>
+    </w:p>
+    <w:p>
+      <w:pPr>
+        <w:pStyle w:val="ListParagraph"/>
+        <w:ind w:left="1800"/>
+      </w:pPr>
+      <w:proofErr w:type="spellStart"/>
+      <w:r>
+        <w:t>Terlihat</w:t>
+      </w:r>
+      <w:proofErr w:type="spellEnd"/>
+      <w:r>
+        <w:t xml:space="preserve"> </w:t>
+      </w:r>
+      <w:proofErr w:type="spellStart"/>
+      <w:r>
+        <w:t>bahwa</w:t>
+      </w:r>
+      <w:proofErr w:type="spellEnd"/>
+      <w:r>
+        <w:t xml:space="preserve"> </w:t>
+      </w:r>
+      <w:proofErr w:type="spellStart"/>
+      <w:r>
+        <w:t>penyerangan</w:t>
+      </w:r>
+      <w:proofErr w:type="spellEnd"/>
+      <w:r>
+        <w:t xml:space="preserve"> di ban </w:t>
+      </w:r>
+      <w:proofErr w:type="spellStart"/>
+      <w:r>
+        <w:t>karena</w:t>
+      </w:r>
+      <w:proofErr w:type="spellEnd"/>
+      <w:r>
+        <w:t xml:space="preserve"> </w:t>
+      </w:r>
+      <w:proofErr w:type="spellStart"/>
+      <w:r>
+        <w:t>sudah</w:t>
+      </w:r>
+      <w:proofErr w:type="spellEnd"/>
+      <w:r>
+        <w:t xml:space="preserve"> </w:t>
+      </w:r>
+      <w:proofErr w:type="spellStart"/>
+      <w:r>
+        <w:t>lebih</w:t>
+      </w:r>
+      <w:proofErr w:type="spellEnd"/>
+      <w:r>
+        <w:t xml:space="preserve"> </w:t>
+      </w:r>
+      <w:proofErr w:type="spellStart"/>
+      <w:r>
+        <w:t>dari</w:t>
+      </w:r>
+      <w:proofErr w:type="spellEnd"/>
+      <w:r>
+        <w:t xml:space="preserve"> 3 kali </w:t>
+      </w:r>
+      <w:proofErr w:type="spellStart"/>
+      <w:r>
+        <w:t>coba</w:t>
+      </w:r>
+      <w:proofErr w:type="spellEnd"/>
+      <w:r>
+        <w:t xml:space="preserve">, </w:t>
+      </w:r>
+      <w:proofErr w:type="spellStart"/>
+      <w:r>
+        <w:t>dan</w:t>
+      </w:r>
+      <w:proofErr w:type="spellEnd"/>
+      <w:r>
+        <w:t xml:space="preserve"> </w:t>
+      </w:r>
+      <w:proofErr w:type="spellStart"/>
+      <w:r>
+        <w:t>akan</w:t>
+      </w:r>
+      <w:proofErr w:type="spellEnd"/>
+      <w:r>
+        <w:t xml:space="preserve"> </w:t>
+      </w:r>
+      <w:proofErr w:type="spellStart"/>
+      <w:r>
+        <w:t>abort</w:t>
+      </w:r>
+      <w:proofErr w:type="spellEnd"/>
+    </w:p>
+    <w:p>
+      <w:pPr>
+        <w:pStyle w:val="ListParagraph"/>
+        <w:numPr>
+          <w:ilvl w:val="1"/>
+          <w:numId w:val="2"/>
+        </w:numPr>
+      </w:pPr>
+      <w:proofErr w:type="spellStart"/>
+      <w:r>
+        <w:t>Lalu</w:t>
+      </w:r>
+      <w:proofErr w:type="spellEnd"/>
+      <w:r>
+        <w:t xml:space="preserve"> </w:t>
+      </w:r>
+      <w:proofErr w:type="spellStart"/>
+      <w:r>
+        <w:t>dicoba</w:t>
+      </w:r>
+      <w:proofErr w:type="spellEnd"/>
+      <w:r>
+        <w:t xml:space="preserve"> </w:t>
+      </w:r>
+      <w:proofErr w:type="spellStart"/>
+      <w:r>
+        <w:t>untuk</w:t>
+      </w:r>
+      <w:proofErr w:type="spellEnd"/>
+      <w:r>
+        <w:t xml:space="preserve"> </w:t>
+      </w:r>
+      <w:proofErr w:type="spellStart"/>
+      <w:r>
+        <w:t>melakukan</w:t>
+      </w:r>
+      <w:proofErr w:type="spellEnd"/>
+      <w:r>
+        <w:t xml:space="preserve"> SSH </w:t>
+      </w:r>
+      <w:proofErr w:type="spellStart"/>
+      <w:r>
+        <w:t>setelah</w:t>
+      </w:r>
+      <w:proofErr w:type="spellEnd"/>
+      <w:r>
+        <w:t xml:space="preserve"> </w:t>
+      </w:r>
+      <w:proofErr w:type="spellStart"/>
+      <w:r>
+        <w:t>melakukan</w:t>
+      </w:r>
+      <w:proofErr w:type="spellEnd"/>
+      <w:r>
+        <w:t xml:space="preserve"> </w:t>
+      </w:r>
+      <w:proofErr w:type="spellStart"/>
+      <w:r>
+        <w:t>hal</w:t>
+      </w:r>
+      <w:proofErr w:type="spellEnd"/>
+      <w:r>
+        <w:t xml:space="preserve"> </w:t>
+      </w:r>
+      <w:proofErr w:type="spellStart"/>
+      <w:r>
+        <w:t>tersebut</w:t>
+      </w:r>
+      <w:proofErr w:type="spellEnd"/>
+    </w:p>
+    <w:p>
+      <w:pPr>
+        <w:pStyle w:val="ListParagraph"/>
+        <w:ind w:left="1800"/>
+      </w:pPr>
+      <w:proofErr w:type="spellStart"/>
+      <w:r>
+        <w:t>Bisa</w:t>
+      </w:r>
+      <w:proofErr w:type="spellEnd"/>
+      <w:r>
+        <w:t xml:space="preserve"> </w:t>
+      </w:r>
+      <w:proofErr w:type="spellStart"/>
+      <w:r>
+        <w:t>dilihat</w:t>
+      </w:r>
+      <w:proofErr w:type="spellEnd"/>
+      <w:r>
+        <w:t xml:space="preserve"> </w:t>
+      </w:r>
+      <w:proofErr w:type="spellStart"/>
+      <w:r>
+        <w:t>ketika</w:t>
+      </w:r>
+      <w:proofErr w:type="spellEnd"/>
+      <w:r>
+        <w:t xml:space="preserve"> </w:t>
+      </w:r>
+      <w:proofErr w:type="spellStart"/>
+      <w:r>
+        <w:t>itu</w:t>
+      </w:r>
+      <w:proofErr w:type="spellEnd"/>
+      <w:r>
+        <w:t xml:space="preserve"> </w:t>
+      </w:r>
+      <w:proofErr w:type="spellStart"/>
+      <w:r>
+        <w:t>juga</w:t>
+      </w:r>
+      <w:proofErr w:type="spellEnd"/>
+      <w:r>
+        <w:t xml:space="preserve">, </w:t>
+      </w:r>
+      <w:proofErr w:type="spellStart"/>
+      <w:r>
+        <w:t>tidak</w:t>
+      </w:r>
+      <w:proofErr w:type="spellEnd"/>
+      <w:r>
+        <w:t xml:space="preserve"> </w:t>
+      </w:r>
+      <w:proofErr w:type="spellStart"/>
+      <w:r>
+        <w:t>bisa</w:t>
+      </w:r>
+      <w:proofErr w:type="spellEnd"/>
+      <w:r>
+        <w:t xml:space="preserve"> di SSH </w:t>
+      </w:r>
+      <w:proofErr w:type="spellStart"/>
+      <w:r>
+        <w:t>karena</w:t>
+      </w:r>
+      <w:proofErr w:type="spellEnd"/>
+      <w:r>
+        <w:t xml:space="preserve"> </w:t>
+      </w:r>
+      <w:proofErr w:type="spellStart"/>
+      <w:r>
+        <w:t>masih</w:t>
+      </w:r>
+      <w:proofErr w:type="spellEnd"/>
+      <w:r>
+        <w:t xml:space="preserve"> </w:t>
+      </w:r>
+      <w:proofErr w:type="spellStart"/>
+      <w:r>
+        <w:t>dalam</w:t>
+      </w:r>
+      <w:proofErr w:type="spellEnd"/>
+      <w:r>
+        <w:t xml:space="preserve"> masa Ban</w:t>
       </w:r>
       <w:bookmarkStart w:id="0" w:name="_GoBack"/>
       <w:bookmarkEnd w:id="0"/>
-      <w:r>
-        <w:t>swordnya</w:t>
-      </w:r>
-    </w:p>
-    <w:p>
-      <w:pPr>
-        <w:ind w:left="360"/>
-      </w:pPr>
     </w:p>
     <w:sectPr>
       <w:pgSz w:w="12240" w:h="15840"/>
@@ -253,8 +2480,94 @@
 </file>
 
 <file path=word/numbering.xml><?xml version="1.0" encoding="utf-8"?>
-<w:numbering xmlns:wpc="http://schemas.microsoft.com/office/word/2010/wordprocessingCanvas" xmlns:mc="http://schemas.openxmlformats.org/markup-compatibility/2006" xmlns:o="urn:schemas-microsoft-com:office:office" xmlns:r="http://schemas.openxmlformats.org/officeDocument/2006/relationships" xmlns:m="http://schemas.openxmlformats.org/officeDocument/2006/math" xmlns:v="urn:schemas-microsoft-com:vml" xmlns:wp14="http://schemas.microsoft.com/office/word/2010/wordprocessingDrawing" xmlns:wp="http://schemas.openxmlformats.org/drawingml/2006/wordprocessingDrawing" xmlns:w10="urn:schemas-microsoft-com:office:word" xmlns:w="http://schemas.openxmlformats.org/wordprocessingml/2006/main" xmlns:w14="http://schemas.microsoft.com/office/word/2010/wordml" xmlns:w15="http://schemas.microsoft.com/office/word/2012/wordml" xmlns:wpg="http://schemas.microsoft.com/office/word/2010/wordprocessingGroup" xmlns:wpi="http://schemas.microsoft.com/office/word/2010/wordprocessingInk" xmlns:wne="http://schemas.microsoft.com/office/word/2006/wordml" xmlns:wps="http://schemas.microsoft.com/office/word/2010/wordprocessingShape" mc:Ignorable="w14 w15 wp14">
-  <w:abstractNum w:abstractNumId="0">
+<w:numbering xmlns:wpc="http://schemas.microsoft.com/office/word/2010/wordprocessingCanvas" xmlns:cx="http://schemas.microsoft.com/office/drawing/2014/chartex" xmlns:cx1="http://schemas.microsoft.com/office/drawing/2015/9/8/chartex" xmlns:mc="http://schemas.openxmlformats.org/markup-compatibility/2006" xmlns:o="urn:schemas-microsoft-com:office:office" xmlns:r="http://schemas.openxmlformats.org/officeDocument/2006/relationships" xmlns:m="http://schemas.openxmlformats.org/officeDocument/2006/math" xmlns:v="urn:schemas-microsoft-com:vml" xmlns:wp14="http://schemas.microsoft.com/office/word/2010/wordprocessingDrawing" xmlns:wp="http://schemas.openxmlformats.org/drawingml/2006/wordprocessingDrawing" xmlns:w10="urn:schemas-microsoft-com:office:word" xmlns:w="http://schemas.openxmlformats.org/wordprocessingml/2006/main" xmlns:w14="http://schemas.microsoft.com/office/word/2010/wordml" xmlns:w15="http://schemas.microsoft.com/office/word/2012/wordml" xmlns:w16se="http://schemas.microsoft.com/office/word/2015/wordml/symex" xmlns:wpg="http://schemas.microsoft.com/office/word/2010/wordprocessingGroup" xmlns:wpi="http://schemas.microsoft.com/office/word/2010/wordprocessingInk" xmlns:wne="http://schemas.microsoft.com/office/word/2006/wordml" xmlns:wps="http://schemas.microsoft.com/office/word/2010/wordprocessingShape" mc:Ignorable="w14 w15 w16se wp14">
+  <w:abstractNum w:abstractNumId="0" w15:restartNumberingAfterBreak="0">
+    <w:nsid w:val="11006EE0"/>
+    <w:multiLevelType w:val="hybridMultilevel"/>
+    <w:tmpl w:val="C032C47C"/>
+    <w:lvl w:ilvl="0" w:tplc="0421000F">
+      <w:start w:val="1"/>
+      <w:numFmt w:val="decimal"/>
+      <w:lvlText w:val="%1."/>
+      <w:lvlJc w:val="left"/>
+      <w:pPr>
+        <w:ind w:left="1080" w:hanging="360"/>
+      </w:pPr>
+    </w:lvl>
+    <w:lvl w:ilvl="1" w:tplc="04210019">
+      <w:start w:val="1"/>
+      <w:numFmt w:val="lowerLetter"/>
+      <w:lvlText w:val="%2."/>
+      <w:lvlJc w:val="left"/>
+      <w:pPr>
+        <w:ind w:left="1800" w:hanging="360"/>
+      </w:pPr>
+    </w:lvl>
+    <w:lvl w:ilvl="2" w:tplc="0421001B" w:tentative="1">
+      <w:start w:val="1"/>
+      <w:numFmt w:val="lowerRoman"/>
+      <w:lvlText w:val="%3."/>
+      <w:lvlJc w:val="right"/>
+      <w:pPr>
+        <w:ind w:left="2520" w:hanging="180"/>
+      </w:pPr>
+    </w:lvl>
+    <w:lvl w:ilvl="3" w:tplc="0421000F" w:tentative="1">
+      <w:start w:val="1"/>
+      <w:numFmt w:val="decimal"/>
+      <w:lvlText w:val="%4."/>
+      <w:lvlJc w:val="left"/>
+      <w:pPr>
+        <w:ind w:left="3240" w:hanging="360"/>
+      </w:pPr>
+    </w:lvl>
+    <w:lvl w:ilvl="4" w:tplc="04210019" w:tentative="1">
+      <w:start w:val="1"/>
+      <w:numFmt w:val="lowerLetter"/>
+      <w:lvlText w:val="%5."/>
+      <w:lvlJc w:val="left"/>
+      <w:pPr>
+        <w:ind w:left="3960" w:hanging="360"/>
+      </w:pPr>
+    </w:lvl>
+    <w:lvl w:ilvl="5" w:tplc="0421001B" w:tentative="1">
+      <w:start w:val="1"/>
+      <w:numFmt w:val="lowerRoman"/>
+      <w:lvlText w:val="%6."/>
+      <w:lvlJc w:val="right"/>
+      <w:pPr>
+        <w:ind w:left="4680" w:hanging="180"/>
+      </w:pPr>
+    </w:lvl>
+    <w:lvl w:ilvl="6" w:tplc="0421000F" w:tentative="1">
+      <w:start w:val="1"/>
+      <w:numFmt w:val="decimal"/>
+      <w:lvlText w:val="%7."/>
+      <w:lvlJc w:val="left"/>
+      <w:pPr>
+        <w:ind w:left="5400" w:hanging="360"/>
+      </w:pPr>
+    </w:lvl>
+    <w:lvl w:ilvl="7" w:tplc="04210019" w:tentative="1">
+      <w:start w:val="1"/>
+      <w:numFmt w:val="lowerLetter"/>
+      <w:lvlText w:val="%8."/>
+      <w:lvlJc w:val="left"/>
+      <w:pPr>
+        <w:ind w:left="6120" w:hanging="360"/>
+      </w:pPr>
+    </w:lvl>
+    <w:lvl w:ilvl="8" w:tplc="0421001B" w:tentative="1">
+      <w:start w:val="1"/>
+      <w:numFmt w:val="lowerRoman"/>
+      <w:lvlText w:val="%9."/>
+      <w:lvlJc w:val="right"/>
+      <w:pPr>
+        <w:ind w:left="6840" w:hanging="180"/>
+      </w:pPr>
+    </w:lvl>
+  </w:abstractNum>
+  <w:abstractNum w:abstractNumId="1" w15:restartNumberingAfterBreak="0">
     <w:nsid w:val="27A779A4"/>
     <w:multiLevelType w:val="hybridMultilevel"/>
     <w:tmpl w:val="CBA652E4"/>
@@ -344,13 +2657,16 @@
     </w:lvl>
   </w:abstractNum>
   <w:num w:numId="1">
+    <w:abstractNumId w:val="1"/>
+  </w:num>
+  <w:num w:numId="2">
     <w:abstractNumId w:val="0"/>
   </w:num>
 </w:numbering>
 </file>
 
 <file path=word/styles.xml><?xml version="1.0" encoding="utf-8"?>
-<w:styles xmlns:mc="http://schemas.openxmlformats.org/markup-compatibility/2006" xmlns:r="http://schemas.openxmlformats.org/officeDocument/2006/relationships" xmlns:w="http://schemas.openxmlformats.org/wordprocessingml/2006/main" xmlns:w14="http://schemas.microsoft.com/office/word/2010/wordml" xmlns:w15="http://schemas.microsoft.com/office/word/2012/wordml" mc:Ignorable="w14 w15">
+<w:styles xmlns:mc="http://schemas.openxmlformats.org/markup-compatibility/2006" xmlns:r="http://schemas.openxmlformats.org/officeDocument/2006/relationships" xmlns:w="http://schemas.openxmlformats.org/wordprocessingml/2006/main" xmlns:w14="http://schemas.microsoft.com/office/word/2010/wordml" xmlns:w15="http://schemas.microsoft.com/office/word/2012/wordml" xmlns:w16se="http://schemas.microsoft.com/office/word/2015/wordml/symex" mc:Ignorable="w14 w15 w16se">
   <w:docDefaults>
     <w:rPrDefault>
       <w:rPr>

</xml_diff>